<commit_message>
Verslag van mij (Wesley) staat erbij
Ook mijn cijfers zijn erbij opgenomen
</commit_message>
<xml_diff>
--- a/Reflectieverslagen/Voortgangsverslag Alpha Boys 1.2.2.docx
+++ b/Reflectieverslagen/Voortgangsverslag Alpha Boys 1.2.2.docx
@@ -2883,6 +2883,35 @@
                 <w:szCs w:val="18"/>
               </w:rPr>
             </w:pPr>
+            <w:r>
+              <w:rPr>
+                <w:sz w:val="18"/>
+                <w:szCs w:val="18"/>
+              </w:rPr>
+              <w:t>We moesten binnen 5 dag</w:t>
+            </w:r>
+            <w:r>
+              <w:rPr>
+                <w:sz w:val="18"/>
+                <w:szCs w:val="18"/>
+              </w:rPr>
+              <w:t>en</w:t>
+            </w:r>
+            <w:r>
+              <w:rPr>
+                <w:sz w:val="18"/>
+                <w:szCs w:val="18"/>
+              </w:rPr>
+              <w:t xml:space="preserve"> (1 werkweek) Een project maken waarbij mensen op NS de huidige actuele vertrektijden </w:t>
+            </w:r>
+            <w:r>
+              <w:rPr>
+                <w:sz w:val="18"/>
+                <w:szCs w:val="18"/>
+              </w:rPr>
+              <w:lastRenderedPageBreak/>
+              <w:t>konden zien. Ook was de optie er om voor een ander station de actuele vetrektijden te kunnen zien. Er waren 3 andere teamleden bij betrokken. Een teamleider, een programeur, een analist, en een tester. Het project wilde wij opleveren op donderdag 15 oktober.</w:t>
+            </w:r>
           </w:p>
         </w:tc>
         <w:tc>
@@ -2901,7 +2930,23 @@
                 <w:sz w:val="18"/>
                 <w:szCs w:val="18"/>
               </w:rPr>
-              <w:t xml:space="preserve">Mijn taak was om de </w:t>
+              <w:lastRenderedPageBreak/>
+              <w:t xml:space="preserve">Mijn taak was om </w:t>
+            </w:r>
+            <w:r>
+              <w:rPr>
+                <w:sz w:val="18"/>
+                <w:szCs w:val="18"/>
+              </w:rPr>
+              <w:t xml:space="preserve">het programeren van het beginscherm op me te nemen, en bij de problemen die er waren bij de andere taken </w:t>
+            </w:r>
+            <w:r>
+              <w:rPr>
+                <w:sz w:val="18"/>
+                <w:szCs w:val="18"/>
+              </w:rPr>
+              <w:lastRenderedPageBreak/>
+              <w:t>die te begeleiden. Ik wilde bereiken dat niemand vastliep in het project, en iedereen door kon met waar hij mee bezig was.</w:t>
             </w:r>
           </w:p>
         </w:tc>
@@ -2916,6 +2961,24 @@
                 <w:szCs w:val="18"/>
               </w:rPr>
             </w:pPr>
+            <w:r>
+              <w:rPr>
+                <w:sz w:val="18"/>
+                <w:szCs w:val="18"/>
+              </w:rPr>
+              <w:lastRenderedPageBreak/>
+              <w:t xml:space="preserve">Ik pakte het aan om bij de vergaderingen en de uren waarbij we samen werkten, goed te luisteren en op te letten wat </w:t>
+            </w:r>
+            <w:r>
+              <w:rPr>
+                <w:sz w:val="18"/>
+                <w:szCs w:val="18"/>
+              </w:rPr>
+              <w:lastRenderedPageBreak/>
+              <w:t>iedereen deed, en zo als er iemand vast liep, dit stukje in het traject mee te helpen.</w:t>
+            </w:r>
+            <w:bookmarkStart w:id="0" w:name="_GoBack"/>
+            <w:bookmarkEnd w:id="0"/>
           </w:p>
         </w:tc>
         <w:tc>
@@ -2929,6 +2992,22 @@
                 <w:szCs w:val="18"/>
               </w:rPr>
             </w:pPr>
+            <w:r>
+              <w:rPr>
+                <w:sz w:val="18"/>
+                <w:szCs w:val="18"/>
+              </w:rPr>
+              <w:lastRenderedPageBreak/>
+              <w:t xml:space="preserve">Het resultaat was, dat het voor iedereen duidelijk was wat hij moest doen. Als er problemen waren werd dit vaak bij mij </w:t>
+            </w:r>
+            <w:r>
+              <w:rPr>
+                <w:sz w:val="18"/>
+                <w:szCs w:val="18"/>
+              </w:rPr>
+              <w:lastRenderedPageBreak/>
+              <w:t>neergelegd, en gevraagd hoe dit opgelost kan worden. De andere teamleden konden na dit probleem weer verder, en zo konden we heel effectief aan de slag.</w:t>
+            </w:r>
           </w:p>
         </w:tc>
         <w:tc>
@@ -2942,6 +3021,22 @@
                 <w:szCs w:val="18"/>
               </w:rPr>
             </w:pPr>
+            <w:r>
+              <w:rPr>
+                <w:sz w:val="18"/>
+                <w:szCs w:val="18"/>
+              </w:rPr>
+              <w:lastRenderedPageBreak/>
+              <w:t xml:space="preserve">Ik vond dat ik mijn taak goed op me heb genomen. Ik was erg tevreden dat iedereen snel aan de slag kon, en hun deel konden </w:t>
+            </w:r>
+            <w:r>
+              <w:rPr>
+                <w:sz w:val="18"/>
+                <w:szCs w:val="18"/>
+              </w:rPr>
+              <w:lastRenderedPageBreak/>
+              <w:t>opleveren. De volgende keer moet ik de vergaderingen wat beter plannen. Het kwam er uiteindelijk wel goed uit met de dingen die we op moesten leveren, maar voortaan is het handig als niemand in de war komt wat waar we afspreken en hoelang we dan aan de slag gaan.</w:t>
+            </w:r>
           </w:p>
         </w:tc>
       </w:tr>
@@ -3031,7 +3126,6 @@
         <w:pStyle w:val="Heading1"/>
       </w:pPr>
       <w:r>
-        <w:lastRenderedPageBreak/>
         <w:t>Peer feedback</w:t>
       </w:r>
     </w:p>
@@ -3479,8 +3573,6 @@
       <w:r>
         <w:t>Bijdrage aan het project</w:t>
       </w:r>
-      <w:bookmarkStart w:id="0" w:name="_GoBack"/>
-      <w:bookmarkEnd w:id="0"/>
     </w:p>
     <w:p>
       <w:pPr>
@@ -3694,7 +3786,7 @@
                 <w:sz w:val="18"/>
                 <w:szCs w:val="18"/>
               </w:rPr>
-              <w:t>Bijdrage (1-10)</w:t>
+              <w:t>Wesley</w:t>
             </w:r>
           </w:p>
         </w:tc>
@@ -3716,7 +3808,7 @@
                 <w:sz w:val="18"/>
                 <w:szCs w:val="18"/>
               </w:rPr>
-              <w:t>Bijdrage (1-10)</w:t>
+              <w:t>Mostafa</w:t>
             </w:r>
           </w:p>
         </w:tc>
@@ -3738,7 +3830,7 @@
                 <w:sz w:val="18"/>
                 <w:szCs w:val="18"/>
               </w:rPr>
-              <w:t>Bijdrage (1-10)</w:t>
+              <w:t>Jawad</w:t>
             </w:r>
           </w:p>
         </w:tc>
@@ -3760,7 +3852,7 @@
                 <w:sz w:val="18"/>
                 <w:szCs w:val="18"/>
               </w:rPr>
-              <w:t>Bijdrage (1-10)</w:t>
+              <w:t>Stephan</w:t>
             </w:r>
           </w:p>
         </w:tc>
@@ -3797,6 +3889,13 @@
                 <w:szCs w:val="18"/>
               </w:rPr>
             </w:pPr>
+            <w:r>
+              <w:rPr>
+                <w:sz w:val="18"/>
+                <w:szCs w:val="18"/>
+              </w:rPr>
+              <w:t>X</w:t>
+            </w:r>
           </w:p>
         </w:tc>
         <w:tc>
@@ -3810,6 +3909,13 @@
                 <w:szCs w:val="18"/>
               </w:rPr>
             </w:pPr>
+            <w:r>
+              <w:rPr>
+                <w:sz w:val="18"/>
+                <w:szCs w:val="18"/>
+              </w:rPr>
+              <w:t>10</w:t>
+            </w:r>
           </w:p>
         </w:tc>
         <w:tc>
@@ -3823,6 +3929,13 @@
                 <w:szCs w:val="18"/>
               </w:rPr>
             </w:pPr>
+            <w:r>
+              <w:rPr>
+                <w:sz w:val="18"/>
+                <w:szCs w:val="18"/>
+              </w:rPr>
+              <w:t>7</w:t>
+            </w:r>
           </w:p>
         </w:tc>
         <w:tc>
@@ -3836,6 +3949,13 @@
                 <w:szCs w:val="18"/>
               </w:rPr>
             </w:pPr>
+            <w:r>
+              <w:rPr>
+                <w:sz w:val="18"/>
+                <w:szCs w:val="18"/>
+              </w:rPr>
+              <w:t>8</w:t>
+            </w:r>
           </w:p>
         </w:tc>
       </w:tr>
@@ -3884,6 +4004,13 @@
                 <w:szCs w:val="18"/>
               </w:rPr>
             </w:pPr>
+            <w:r>
+              <w:rPr>
+                <w:sz w:val="18"/>
+                <w:szCs w:val="18"/>
+              </w:rPr>
+              <w:t>X</w:t>
+            </w:r>
           </w:p>
         </w:tc>
         <w:tc>
@@ -3971,6 +4098,13 @@
                 <w:szCs w:val="18"/>
               </w:rPr>
             </w:pPr>
+            <w:r>
+              <w:rPr>
+                <w:sz w:val="18"/>
+                <w:szCs w:val="18"/>
+              </w:rPr>
+              <w:t>X</w:t>
+            </w:r>
           </w:p>
         </w:tc>
         <w:tc>
@@ -4058,6 +4192,13 @@
                 <w:szCs w:val="18"/>
               </w:rPr>
             </w:pPr>
+            <w:r>
+              <w:rPr>
+                <w:sz w:val="18"/>
+                <w:szCs w:val="18"/>
+              </w:rPr>
+              <w:t>X</w:t>
+            </w:r>
           </w:p>
         </w:tc>
       </w:tr>

</xml_diff>